<commit_message>
added 143 in 7comfile
</commit_message>
<xml_diff>
--- a/satya_reddy_boggula_19050844_research_methods.docx
+++ b/satya_reddy_boggula_19050844_research_methods.docx
@@ -16,6 +16,16 @@
           <w:lang w:val="en-US" w:eastAsia="en-US"/>
         </w:rPr>
       </w:pPr>
+      <w:r>
+        <w:rPr>
+          <w:rFonts w:eastAsiaTheme="minorHAnsi"/>
+          <w:color w:val="auto"/>
+          <w:sz w:val="24"/>
+          <w:szCs w:val="22"/>
+          <w:lang w:val="en-US" w:eastAsia="en-US"/>
+        </w:rPr>
+        <w:t>789</w:t>
+      </w:r>
       <w:r>
         <w:rPr>
           <w:rFonts w:eastAsiaTheme="minorHAnsi"/>

</xml_diff>